<commit_message>
ara rapor 2 icin tez duzenleme
</commit_message>
<xml_diff>
--- a/belgeler/MsPacManBitirmeTeziFormatliNihai.docx
+++ b/belgeler/MsPacManBitirmeTeziFormatliNihai.docx
@@ -8108,10 +8108,7 @@
       </w:pPr>
       <w:bookmarkStart w:id="33" w:name="_Toc38283162"/>
       <w:r>
-        <w:t xml:space="preserve">MyPacman </w:t>
-      </w:r>
-      <w:r>
-        <w:t>Sınıfı</w:t>
+        <w:t>MyPacman Sınıfı</w:t>
       </w:r>
       <w:bookmarkEnd w:id="33"/>
     </w:p>
@@ -8192,10 +8189,7 @@
         <w:pStyle w:val="Heading4"/>
       </w:pPr>
       <w:r>
-        <w:t xml:space="preserve">POGhost </w:t>
-      </w:r>
-      <w:r>
-        <w:t>Sınıfı</w:t>
+        <w:t>POGhost Sınıfı</w:t>
       </w:r>
     </w:p>
     <w:p>
@@ -8742,6 +8736,201 @@
     </w:p>
     <w:p>
       <w:pPr>
+        <w:pStyle w:val="Heading4"/>
+      </w:pPr>
+      <w:r>
+        <w:t>Hayaletlerden Kaçış Stratejisi</w:t>
+      </w:r>
+    </w:p>
+    <w:p>
+      <w:pPr>
+        <w:pStyle w:val="stbalk2"/>
+        <w:spacing w:line="360" w:lineRule="auto"/>
+        <w:jc w:val="both"/>
+        <w:rPr>
+          <w:rFonts w:ascii="Times New Roman" w:hAnsi="Times New Roman"/>
+          <w:bCs/>
+          <w:sz w:val="24"/>
+          <w:szCs w:val="24"/>
+        </w:rPr>
+      </w:pPr>
+      <w:r>
+        <w:rPr>
+          <w:rFonts w:ascii="Times New Roman" w:hAnsi="Times New Roman"/>
+          <w:bCs/>
+          <w:sz w:val="24"/>
+          <w:szCs w:val="24"/>
+        </w:rPr>
+        <w:t xml:space="preserve">İlk olarak hayaletlerin Ms-Pac-Man’e göre olan konumları bulunuyor. Örneğin </w:t>
+      </w:r>
+      <w:r>
+        <w:rPr>
+          <w:rFonts w:ascii="Times New Roman" w:hAnsi="Times New Roman"/>
+          <w:bCs/>
+          <w:sz w:val="24"/>
+          <w:szCs w:val="24"/>
+        </w:rPr>
+        <w:t>Ms-Pac-Man</w:t>
+      </w:r>
+      <w:r>
+        <w:rPr>
+          <w:rFonts w:ascii="Times New Roman" w:hAnsi="Times New Roman"/>
+          <w:bCs/>
+          <w:sz w:val="24"/>
+          <w:szCs w:val="24"/>
+        </w:rPr>
+        <w:t xml:space="preserve"> bir hayalet gördüğünde, daha önceden tanımlamış olduğumuz tehlikeli yönler adlı dizi içersine hayaletin bulunduğu yönü </w:t>
+      </w:r>
+      <w:r>
+        <w:rPr>
+          <w:rFonts w:ascii="Times New Roman" w:hAnsi="Times New Roman"/>
+          <w:bCs/>
+          <w:sz w:val="24"/>
+          <w:szCs w:val="24"/>
+        </w:rPr>
+        <w:t>Ms-Pac-Man</w:t>
+      </w:r>
+      <w:r>
+        <w:rPr>
+          <w:rFonts w:ascii="Times New Roman" w:hAnsi="Times New Roman"/>
+          <w:bCs/>
+          <w:sz w:val="24"/>
+          <w:szCs w:val="24"/>
+        </w:rPr>
+        <w:t xml:space="preserve"> orijininde kaydediyoruz. Dizi 4 elemandan oluşmaktadır ve her biri sağ, sol, yukarı ve aşağı yönlerini kontrol etmek içindir.</w:t>
+      </w:r>
+    </w:p>
+    <w:p>
+      <w:pPr>
+        <w:pStyle w:val="stbalk2"/>
+        <w:spacing w:line="360" w:lineRule="auto"/>
+        <w:jc w:val="both"/>
+        <w:rPr>
+          <w:rFonts w:ascii="Times New Roman" w:hAnsi="Times New Roman"/>
+          <w:bCs/>
+          <w:sz w:val="24"/>
+          <w:szCs w:val="24"/>
+        </w:rPr>
+      </w:pPr>
+      <w:r>
+        <w:rPr>
+          <w:rFonts w:ascii="Times New Roman" w:hAnsi="Times New Roman"/>
+          <w:bCs/>
+          <w:sz w:val="24"/>
+          <w:szCs w:val="24"/>
+        </w:rPr>
+        <w:t xml:space="preserve">Görünürdeki tüm hayaletler kontrol edildikten sonra, tehlike olmayan yöne doğur </w:t>
+      </w:r>
+      <w:r>
+        <w:rPr>
+          <w:rFonts w:ascii="Times New Roman" w:hAnsi="Times New Roman"/>
+          <w:bCs/>
+          <w:sz w:val="24"/>
+          <w:szCs w:val="24"/>
+        </w:rPr>
+        <w:t>Ms-Pac-Man</w:t>
+      </w:r>
+      <w:r>
+        <w:rPr>
+          <w:rFonts w:ascii="Times New Roman" w:hAnsi="Times New Roman"/>
+          <w:bCs/>
+          <w:sz w:val="24"/>
+          <w:szCs w:val="24"/>
+        </w:rPr>
+        <w:t xml:space="preserve"> yönlendirilir.</w:t>
+      </w:r>
+    </w:p>
+    <w:p>
+      <w:pPr>
+        <w:pStyle w:val="Heading4"/>
+        <w:rPr>
+          <w:bCs/>
+          <w:szCs w:val="24"/>
+        </w:rPr>
+      </w:pPr>
+      <w:r>
+        <w:rPr>
+          <w:bCs/>
+          <w:szCs w:val="24"/>
+        </w:rPr>
+        <w:t>Ms-Pac-Man</w:t>
+      </w:r>
+      <w:r>
+        <w:rPr>
+          <w:bCs/>
+          <w:szCs w:val="24"/>
+        </w:rPr>
+        <w:t>’in Yenilebilir Durumdaki Hayaletleri Kovalaması</w:t>
+      </w:r>
+    </w:p>
+    <w:p>
+      <w:pPr>
+        <w:pStyle w:val="stbalk2"/>
+        <w:spacing w:line="360" w:lineRule="auto"/>
+        <w:jc w:val="both"/>
+        <w:rPr>
+          <w:rFonts w:ascii="Times New Roman" w:hAnsi="Times New Roman"/>
+          <w:bCs/>
+          <w:sz w:val="24"/>
+          <w:szCs w:val="24"/>
+        </w:rPr>
+      </w:pPr>
+      <w:r>
+        <w:rPr>
+          <w:rFonts w:ascii="Times New Roman" w:hAnsi="Times New Roman"/>
+          <w:bCs/>
+          <w:sz w:val="24"/>
+          <w:szCs w:val="24"/>
+        </w:rPr>
+        <w:t>Öncelikle görünürdeki hayaletlerin yenilebilir durumda oldukları konrol edilir ve ardından en yakındakini yemek için gereken kovalama kodu işleme sokulur</w:t>
+      </w:r>
+      <w:r>
+        <w:rPr>
+          <w:rFonts w:ascii="Times New Roman" w:hAnsi="Times New Roman"/>
+          <w:bCs/>
+          <w:sz w:val="24"/>
+          <w:szCs w:val="24"/>
+        </w:rPr>
+        <w:t>.</w:t>
+      </w:r>
+    </w:p>
+    <w:p>
+      <w:pPr>
+        <w:pStyle w:val="Heading4"/>
+      </w:pPr>
+      <w:r>
+        <w:t>Görünürde Pil Yoksa Daha Önce Gidilmemiş Bir Konuma Gitme</w:t>
+      </w:r>
+      <w:r>
+        <w:t xml:space="preserve"> Stratejisi</w:t>
+      </w:r>
+    </w:p>
+    <w:p>
+      <w:pPr>
+        <w:pStyle w:val="stbalk2"/>
+        <w:spacing w:line="360" w:lineRule="auto"/>
+        <w:jc w:val="both"/>
+        <w:rPr>
+          <w:rFonts w:ascii="Times New Roman" w:hAnsi="Times New Roman"/>
+          <w:bCs/>
+          <w:sz w:val="24"/>
+          <w:szCs w:val="24"/>
+        </w:rPr>
+      </w:pPr>
+      <w:r>
+        <w:rPr>
+          <w:rFonts w:ascii="Times New Roman" w:hAnsi="Times New Roman"/>
+          <w:bCs/>
+          <w:sz w:val="24"/>
+          <w:szCs w:val="24"/>
+        </w:rPr>
+        <w:t>Görüş açısı içinde pil yoksa daha önce ziyaret edilmiş tüm konumların saklandığı bir hashmap veri yapısı kullanılarak ziyaret edilmemiş konumlar bulunur ve Ms-Pac-Man bunlar arasından en yakın olana yönlendirilir. Bu sayede görünürde hayalet ve pil olmadığı durumlarda Ms-Pac-Man kararsız kalmaz ve yenmemiş pillere yönelmiş olur.</w:t>
+      </w:r>
+    </w:p>
+    <w:p/>
+    <w:p/>
+    <w:p>
+      <w:pPr>
         <w:pStyle w:val="Heading3"/>
       </w:pPr>
       <w:bookmarkStart w:id="38" w:name="_Toc38283167"/>
@@ -8767,6 +8956,7 @@
         <w:rPr>
           <w:noProof/>
         </w:rPr>
+        <w:lastRenderedPageBreak/>
         <w:drawing>
           <wp:inline distT="0" distB="0" distL="0" distR="0" wp14:anchorId="600200B2" wp14:editId="47E19E08">
             <wp:extent cx="2714625" cy="3495040"/>
@@ -14302,7 +14492,7 @@
 </file>
 
 <file path=customXml/itemProps1.xml><?xml version="1.0" encoding="utf-8"?>
-<ds:datastoreItem xmlns:ds="http://schemas.openxmlformats.org/officeDocument/2006/customXml" ds:itemID="{1F726D13-B4A2-4B3F-B8CA-A41EAA6BDD9B}">
+<ds:datastoreItem xmlns:ds="http://schemas.openxmlformats.org/officeDocument/2006/customXml" ds:itemID="{F5F203E5-D118-4E16-B492-B08859E150E1}">
   <ds:schemaRefs>
     <ds:schemaRef ds:uri="http://schemas.openxmlformats.org/officeDocument/2006/bibliography"/>
   </ds:schemaRefs>

</xml_diff>

<commit_message>
timing ve rungame yontemleri
</commit_message>
<xml_diff>
--- a/belgeler/MsPacManBitirmeTeziFormatliNihai.docx
+++ b/belgeler/MsPacManBitirmeTeziFormatliNihai.docx
@@ -1885,7 +1885,12 @@
     <w:sdt>
       <w:sdtPr>
         <w:rPr>
-          <w:rFonts w:eastAsia="SimSun"/>
+          <w:rFonts w:ascii="Times New Roman" w:eastAsia="SimSun" w:hAnsi="Times New Roman" w:cs="Lucida Sans"/>
+          <w:color w:val="auto"/>
+          <w:kern w:val="3"/>
+          <w:sz w:val="24"/>
+          <w:szCs w:val="24"/>
+          <w:lang w:eastAsia="zh-CN" w:bidi="hi-IN"/>
         </w:rPr>
         <w:id w:val="1046413854"/>
         <w:docPartObj>
@@ -1895,15 +1900,9 @@
       </w:sdtPr>
       <w:sdtEndPr>
         <w:rPr>
-          <w:rFonts w:ascii="Times New Roman" w:hAnsi="Times New Roman" w:cs="Lucida Sans"/>
           <w:b/>
           <w:bCs/>
           <w:noProof/>
-          <w:color w:val="auto"/>
-          <w:kern w:val="3"/>
-          <w:sz w:val="24"/>
-          <w:szCs w:val="24"/>
-          <w:lang w:eastAsia="zh-CN" w:bidi="hi-IN"/>
         </w:rPr>
       </w:sdtEndPr>
       <w:sdtContent>
@@ -5432,34 +5431,24 @@
           <w:sz w:val="24"/>
           <w:szCs w:val="24"/>
         </w:rPr>
+        <w:t>……</w:t>
+      </w:r>
+      <w:r>
+        <w:rPr>
+          <w:rFonts w:ascii="Times New Roman" w:eastAsia="Arial" w:hAnsi="Times New Roman" w:cs="Arial"/>
+          <w:sz w:val="24"/>
+          <w:szCs w:val="24"/>
+        </w:rPr>
         <w:t>…</w:t>
       </w:r>
-      <w:proofErr w:type="gramStart"/>
       <w:r>
         <w:rPr>
           <w:rFonts w:ascii="Times New Roman" w:eastAsia="Arial" w:hAnsi="Times New Roman" w:cs="Arial"/>
           <w:sz w:val="24"/>
           <w:szCs w:val="24"/>
         </w:rPr>
-        <w:t>…</w:t>
-      </w:r>
-      <w:r>
-        <w:rPr>
-          <w:rFonts w:ascii="Times New Roman" w:eastAsia="Arial" w:hAnsi="Times New Roman" w:cs="Arial"/>
-          <w:sz w:val="24"/>
-          <w:szCs w:val="24"/>
-        </w:rPr>
-        <w:t>…</w:t>
-      </w:r>
-      <w:r>
-        <w:rPr>
-          <w:rFonts w:ascii="Times New Roman" w:eastAsia="Arial" w:hAnsi="Times New Roman" w:cs="Arial"/>
-          <w:sz w:val="24"/>
-          <w:szCs w:val="24"/>
-        </w:rPr>
         <w:t>.</w:t>
       </w:r>
-      <w:proofErr w:type="gramEnd"/>
       <w:r>
         <w:rPr>
           <w:rFonts w:ascii="Times New Roman" w:eastAsia="Arial" w:hAnsi="Times New Roman" w:cs="Arial"/>
@@ -5628,26 +5617,6 @@
           <w:rFonts w:eastAsia="Arial" w:cs="Arial"/>
           <w:color w:val="000000"/>
           <w:lang w:val="tr-TR"/>
-        </w:rPr>
-      </w:pPr>
-    </w:p>
-    <w:p>
-      <w:pPr>
-        <w:pageBreakBefore/>
-        <w:suppressAutoHyphens w:val="0"/>
-      </w:pPr>
-    </w:p>
-    <w:p>
-      <w:pPr>
-        <w:pStyle w:val="stbalk2"/>
-        <w:spacing w:line="240" w:lineRule="auto"/>
-        <w:jc w:val="both"/>
-        <w:rPr>
-          <w:rFonts w:ascii="Times New Roman" w:eastAsia="Arial" w:hAnsi="Times New Roman" w:cs="Arial"/>
-          <w:color w:val="000000"/>
-          <w:sz w:val="144"/>
-          <w:szCs w:val="144"/>
-          <w:lang w:bidi="ar-SA"/>
         </w:rPr>
       </w:pPr>
     </w:p>
@@ -6400,7 +6369,6 @@
         <w:t xml:space="preserve"> </w:t>
       </w:r>
       <w:proofErr w:type="spellStart"/>
-      <w:proofErr w:type="gramStart"/>
       <w:r>
         <w:rPr>
           <w:lang w:val="tr-TR"/>
@@ -6413,14 +6381,7 @@
         <w:rPr>
           <w:lang w:val="tr-TR"/>
         </w:rPr>
-        <w:t>(</w:t>
-      </w:r>
-      <w:proofErr w:type="gramEnd"/>
-      <w:r>
-        <w:rPr>
-          <w:lang w:val="tr-TR"/>
-        </w:rPr>
-        <w:t>PO) olmasıdır. PO, kontrolörün oyunu yalnızca Ms. Pac-</w:t>
+        <w:t>(PO) olmasıdır. PO, kontrolörün oyunu yalnızca Ms. Pac-</w:t>
       </w:r>
       <w:proofErr w:type="spellStart"/>
       <w:r>
@@ -6491,17 +6452,12 @@
         <w:t>-of-</w:t>
       </w:r>
       <w:proofErr w:type="spellStart"/>
-      <w:proofErr w:type="gramStart"/>
       <w:r>
         <w:t>Sight</w:t>
       </w:r>
       <w:proofErr w:type="spellEnd"/>
       <w:r>
-        <w:t>(</w:t>
-      </w:r>
-      <w:proofErr w:type="gramEnd"/>
-      <w:r>
-        <w:t xml:space="preserve">LOS) ve </w:t>
+        <w:t xml:space="preserve">(LOS) ve </w:t>
       </w:r>
       <w:proofErr w:type="spellStart"/>
       <w:r>
@@ -6668,25 +6624,7 @@
           <w:bCs/>
           <w:lang w:val="tr-TR"/>
         </w:rPr>
-        <w:t xml:space="preserve">b) Görüş </w:t>
-      </w:r>
-      <w:proofErr w:type="gramStart"/>
-      <w:r>
-        <w:rPr>
-          <w:b/>
-          <w:bCs/>
-          <w:lang w:val="tr-TR"/>
-        </w:rPr>
-        <w:t>Çizgisi(</w:t>
-      </w:r>
-      <w:proofErr w:type="gramEnd"/>
-      <w:r>
-        <w:rPr>
-          <w:b/>
-          <w:bCs/>
-          <w:lang w:val="tr-TR"/>
-        </w:rPr>
-        <w:t>LOS):</w:t>
+        <w:t>b) Görüş Çizgisi(LOS):</w:t>
       </w:r>
       <w:r>
         <w:rPr>
@@ -7127,21 +7065,7 @@
         <w:rPr>
           <w:rStyle w:val="Strong"/>
         </w:rPr>
-        <w:t xml:space="preserve"> (</w:t>
-      </w:r>
-      <w:proofErr w:type="gramStart"/>
-      <w:r>
-        <w:rPr>
-          <w:rStyle w:val="Strong"/>
-        </w:rPr>
-        <w:t>Martin</w:t>
-      </w:r>
-      <w:proofErr w:type="gramEnd"/>
-      <w:r>
-        <w:rPr>
-          <w:rStyle w:val="Strong"/>
-        </w:rPr>
-        <w:t xml:space="preserve"> ve ark.2010),</w:t>
+        <w:t xml:space="preserve"> (Martin ve ark.2010),</w:t>
       </w:r>
     </w:p>
     <w:p/>
@@ -8644,9 +8568,9 @@
           <w:sz w:val="20"/>
           <w:szCs w:val="20"/>
         </w:rPr>
-        <w:t xml:space="preserve">İş </w:t>
-      </w:r>
-      <w:proofErr w:type="gramStart"/>
+        <w:t>İş Paketleri</w:t>
+      </w:r>
+      <w:bookmarkEnd w:id="25"/>
       <w:r>
         <w:rPr>
           <w:b/>
@@ -8654,27 +8578,7 @@
           <w:sz w:val="20"/>
           <w:szCs w:val="20"/>
         </w:rPr>
-        <w:t>Paketleri</w:t>
-      </w:r>
-      <w:bookmarkEnd w:id="25"/>
-      <w:r>
-        <w:rPr>
-          <w:b/>
-          <w:bCs/>
-          <w:sz w:val="20"/>
-          <w:szCs w:val="20"/>
-        </w:rPr>
-        <w:t>[</w:t>
-      </w:r>
-      <w:proofErr w:type="gramEnd"/>
-      <w:r>
-        <w:rPr>
-          <w:b/>
-          <w:bCs/>
-          <w:sz w:val="20"/>
-          <w:szCs w:val="20"/>
-        </w:rPr>
-        <w:t>1]</w:t>
+        <w:t>[1]</w:t>
       </w:r>
     </w:p>
     <w:p>
@@ -8787,7 +8691,6 @@
         <w:t xml:space="preserve"> </w:t>
       </w:r>
       <w:proofErr w:type="spellStart"/>
-      <w:proofErr w:type="gramStart"/>
       <w:r>
         <w:rPr>
           <w:b/>
@@ -8806,17 +8709,7 @@
           <w:sz w:val="20"/>
           <w:szCs w:val="20"/>
         </w:rPr>
-        <w:t>[</w:t>
-      </w:r>
-      <w:proofErr w:type="gramEnd"/>
-      <w:r>
-        <w:rPr>
-          <w:b/>
-          <w:bCs/>
-          <w:sz w:val="20"/>
-          <w:szCs w:val="20"/>
-        </w:rPr>
-        <w:t>2]</w:t>
+        <w:t>[2]</w:t>
       </w:r>
     </w:p>
     <w:p>
@@ -9132,15 +9025,7 @@
       </w:pPr>
       <w:bookmarkStart w:id="28" w:name="_Toc38291364"/>
       <w:r>
-        <w:t xml:space="preserve">İkinci Dönem Yapılanlar </w:t>
-      </w:r>
-      <w:proofErr w:type="gramStart"/>
-      <w:r>
-        <w:t>Ve</w:t>
-      </w:r>
-      <w:proofErr w:type="gramEnd"/>
-      <w:r>
-        <w:t xml:space="preserve"> Sonuçlar</w:t>
+        <w:t>İkinci Dönem Yapılanlar Ve Sonuçlar</w:t>
       </w:r>
       <w:bookmarkEnd w:id="28"/>
     </w:p>
@@ -9955,17 +9840,7 @@
           <w:sz w:val="24"/>
           <w:szCs w:val="24"/>
         </w:rPr>
-        <w:t xml:space="preserve"> durumuna karşı aldığı pozisyonlar için fonksiyonlar yer alır</w:t>
-      </w:r>
-      <w:proofErr w:type="gramStart"/>
-      <w:r>
-        <w:rPr>
-          <w:rFonts w:ascii="Times New Roman" w:hAnsi="Times New Roman"/>
-          <w:bCs/>
-          <w:sz w:val="24"/>
-          <w:szCs w:val="24"/>
-        </w:rPr>
-        <w:t>,</w:t>
+        <w:t xml:space="preserve"> durumuna karşı aldığı pozisyonlar için fonksiyonlar yer alır,</w:t>
       </w:r>
       <w:r>
         <w:rPr>
@@ -9996,7 +9871,6 @@
         <w:t>getApproximateNextMoveAwayFromTarget</w:t>
       </w:r>
       <w:proofErr w:type="spellEnd"/>
-      <w:proofErr w:type="gramEnd"/>
       <w:r>
         <w:rPr>
           <w:rFonts w:ascii="Times New Roman" w:hAnsi="Times New Roman"/>
@@ -10242,7 +10116,6 @@
         <w:t xml:space="preserve"> ile gerçekleşir. “</w:t>
       </w:r>
       <w:proofErr w:type="spellStart"/>
-      <w:proofErr w:type="gramStart"/>
       <w:r>
         <w:rPr>
           <w:rFonts w:ascii="Times New Roman" w:hAnsi="Times New Roman"/>
@@ -10260,17 +10133,7 @@
           <w:sz w:val="24"/>
           <w:szCs w:val="24"/>
         </w:rPr>
-        <w:t>(</w:t>
-      </w:r>
-      <w:proofErr w:type="gramEnd"/>
-      <w:r>
-        <w:rPr>
-          <w:rFonts w:ascii="Times New Roman" w:hAnsi="Times New Roman"/>
-          <w:bCs/>
-          <w:sz w:val="24"/>
-          <w:szCs w:val="24"/>
-        </w:rPr>
-        <w:t>)</w:t>
+        <w:t>()</w:t>
       </w:r>
       <w:r>
         <w:rPr>
@@ -11368,25 +11231,14 @@
         <w:t xml:space="preserve">Oyun haritasını hayali bir şekilde 4’e bölerek her hayalet oyunun farklı bir köşesine gönderilir ve her hayalet oyun haritasının her bir köşesinde dolanarak </w:t>
       </w:r>
       <w:proofErr w:type="spellStart"/>
-      <w:proofErr w:type="gramStart"/>
-      <w:r>
-        <w:rPr>
-          <w:rFonts w:ascii="Times New Roman" w:hAnsi="Times New Roman"/>
-          <w:bCs/>
-          <w:sz w:val="24"/>
-          <w:szCs w:val="24"/>
-        </w:rPr>
-        <w:t>Ms.Pac</w:t>
-      </w:r>
-      <w:proofErr w:type="gramEnd"/>
-      <w:r>
-        <w:rPr>
-          <w:rFonts w:ascii="Times New Roman" w:hAnsi="Times New Roman"/>
-          <w:bCs/>
-          <w:sz w:val="24"/>
-          <w:szCs w:val="24"/>
-        </w:rPr>
-        <w:t>-man’i</w:t>
+      <w:r>
+        <w:rPr>
+          <w:rFonts w:ascii="Times New Roman" w:hAnsi="Times New Roman"/>
+          <w:bCs/>
+          <w:sz w:val="24"/>
+          <w:szCs w:val="24"/>
+        </w:rPr>
+        <w:t>Ms.Pac-man’i</w:t>
       </w:r>
       <w:proofErr w:type="spellEnd"/>
       <w:r>
@@ -11660,27 +11512,7 @@
           <w:sz w:val="24"/>
           <w:szCs w:val="24"/>
         </w:rPr>
-        <w:t xml:space="preserve">Hayaletlerden </w:t>
-      </w:r>
-      <w:proofErr w:type="gramStart"/>
-      <w:r>
-        <w:rPr>
-          <w:rFonts w:ascii="Times New Roman" w:hAnsi="Times New Roman"/>
-          <w:bCs/>
-          <w:sz w:val="24"/>
-          <w:szCs w:val="24"/>
-        </w:rPr>
-        <w:t>biri  Ms</w:t>
-      </w:r>
-      <w:proofErr w:type="gramEnd"/>
-      <w:r>
-        <w:rPr>
-          <w:rFonts w:ascii="Times New Roman" w:hAnsi="Times New Roman"/>
-          <w:bCs/>
-          <w:sz w:val="24"/>
-          <w:szCs w:val="24"/>
-        </w:rPr>
-        <w:t>. Pac-</w:t>
+        <w:t>Hayaletlerden biri  Ms. Pac-</w:t>
       </w:r>
       <w:proofErr w:type="spellStart"/>
       <w:r>
@@ -11700,27 +11532,7 @@
           <w:sz w:val="24"/>
           <w:szCs w:val="24"/>
         </w:rPr>
-        <w:t xml:space="preserve"> i </w:t>
-      </w:r>
-      <w:proofErr w:type="gramStart"/>
-      <w:r>
-        <w:rPr>
-          <w:rFonts w:ascii="Times New Roman" w:hAnsi="Times New Roman"/>
-          <w:bCs/>
-          <w:sz w:val="24"/>
-          <w:szCs w:val="24"/>
-        </w:rPr>
-        <w:t>görüp  yakalamak</w:t>
-      </w:r>
-      <w:proofErr w:type="gramEnd"/>
-      <w:r>
-        <w:rPr>
-          <w:rFonts w:ascii="Times New Roman" w:hAnsi="Times New Roman"/>
-          <w:bCs/>
-          <w:sz w:val="24"/>
-          <w:szCs w:val="24"/>
-        </w:rPr>
-        <w:t xml:space="preserve"> için birbirleriyle </w:t>
+        <w:t xml:space="preserve"> i görüp  yakalamak için birbirleriyle </w:t>
       </w:r>
       <w:r>
         <w:rPr>
@@ -12222,9 +12034,8 @@
           <w:sz w:val="24"/>
           <w:szCs w:val="24"/>
         </w:rPr>
-        <w:t>[</w:t>
-      </w:r>
-      <w:proofErr w:type="gramStart"/>
+        <w:t>[2]</w:t>
+      </w:r>
       <w:r>
         <w:rPr>
           <w:rFonts w:ascii="Times New Roman" w:eastAsia="Calibri" w:hAnsi="Times New Roman" w:cs="Calibri"/>
@@ -12232,18 +12043,8 @@
           <w:sz w:val="24"/>
           <w:szCs w:val="24"/>
         </w:rPr>
-        <w:t>2]</w:t>
-      </w:r>
-      <w:r>
-        <w:rPr>
-          <w:rFonts w:ascii="Times New Roman" w:eastAsia="Calibri" w:hAnsi="Times New Roman" w:cs="Calibri"/>
-          <w:color w:val="000000"/>
-          <w:sz w:val="24"/>
-          <w:szCs w:val="24"/>
-        </w:rPr>
         <w:t>https://devhunteryz.wordpress.com/2018/03/30/monte-carlo-agac-aramasimonte-carlo-tree-search/</w:t>
       </w:r>
-      <w:proofErr w:type="gramEnd"/>
       <w:r>
         <w:rPr>
           <w:rStyle w:val="VarsaylanParagrafYazTipi1"/>
@@ -17473,7 +17274,7 @@
 </file>
 
 <file path=customXml/itemProps1.xml><?xml version="1.0" encoding="utf-8"?>
-<ds:datastoreItem xmlns:ds="http://schemas.openxmlformats.org/officeDocument/2006/customXml" ds:itemID="{B275FC04-E137-4161-92A9-6A188FC8BF55}">
+<ds:datastoreItem xmlns:ds="http://schemas.openxmlformats.org/officeDocument/2006/customXml" ds:itemID="{EEC74633-E075-4753-BF0A-B8CCF426C0AA}">
   <ds:schemaRefs>
     <ds:schemaRef ds:uri="http://schemas.openxmlformats.org/officeDocument/2006/bibliography"/>
   </ds:schemaRefs>

</xml_diff>